<commit_message>
Tables for totals in the USA
</commit_message>
<xml_diff>
--- a/Output/Tables/attack_rates_table.docx
+++ b/Output/Tables/attack_rates_table.docx
@@ -253,7 +253,7 @@
                 <w:rFonts w:ascii="Calibri" w:hAnsi="Calibri"/>
                 <w:sz w:val="20"/>
               </w:rPr>
-              <w:t xml:space="default"/>
+              <w:t xml:space="default">USA mean (max, min)</w:t>
             </w:r>
           </w:p>
         </w:tc>
@@ -283,127 +283,127 @@
                 <w:sz w:val="20"/>
                 <w:b w:val="true"/>
               </w:rPr>
-              <w:t xml:space="default">USA</w:t>
-            </w:r>
-          </w:p>
-        </w:tc>
-        <w:tc>
-          <w:tcPr>
-            <w:tcBorders>
-              <w:top w:val="single" w:space="0" w:color="D3D3D3"/>
-              <w:bottom w:val="single" w:space="0" w:color="D3D3D3"/>
-              <w:start w:val="single" w:space="0" w:color="D3D3D3"/>
-              <w:end w:val="single" w:space="0" w:color="D3D3D3"/>
-            </w:tcBorders>
-          </w:tcPr>
-          <w:p>
-            <w:pPr>
-              <w:spacing w:before="0" w:after="60"/>
-              <w:keepNext/>
-              <w:jc w:val="center"/>
-            </w:pPr>
-            <w:r>
-              <w:rPr>
-                <w:rFonts w:ascii="Calibri" w:hAnsi="Calibri"/>
-                <w:sz w:val="20"/>
-              </w:rPr>
-              <w:t xml:space="default">47.6%</w:t>
-            </w:r>
-          </w:p>
-        </w:tc>
-        <w:tc>
-          <w:tcPr>
-            <w:tcBorders>
-              <w:top w:val="single" w:space="0" w:color="D3D3D3"/>
-              <w:bottom w:val="single" w:space="0" w:color="D3D3D3"/>
-              <w:start w:val="single" w:space="0" w:color="D3D3D3"/>
-              <w:end w:val="single" w:space="0" w:color="D3D3D3"/>
-            </w:tcBorders>
-          </w:tcPr>
-          <w:p>
-            <w:pPr>
-              <w:spacing w:before="0" w:after="60"/>
-              <w:keepNext/>
-              <w:jc w:val="center"/>
-            </w:pPr>
-            <w:r>
-              <w:rPr>
-                <w:rFonts w:ascii="Calibri" w:hAnsi="Calibri"/>
-                <w:sz w:val="20"/>
-              </w:rPr>
-              <w:t xml:space="default">15.3%</w:t>
-            </w:r>
-          </w:p>
-        </w:tc>
-        <w:tc>
-          <w:tcPr>
-            <w:tcBorders>
-              <w:top w:val="single" w:space="0" w:color="D3D3D3"/>
-              <w:bottom w:val="single" w:space="0" w:color="D3D3D3"/>
-              <w:start w:val="single" w:space="0" w:color="D3D3D3"/>
-              <w:end w:val="single" w:space="0" w:color="D3D3D3"/>
-            </w:tcBorders>
-          </w:tcPr>
-          <w:p>
-            <w:pPr>
-              <w:spacing w:before="0" w:after="60"/>
-              <w:keepNext/>
-              <w:jc w:val="center"/>
-            </w:pPr>
-            <w:r>
-              <w:rPr>
-                <w:rFonts w:ascii="Calibri" w:hAnsi="Calibri"/>
-                <w:sz w:val="20"/>
-              </w:rPr>
-              <w:t xml:space="default">4.2%</w:t>
-            </w:r>
-          </w:p>
-        </w:tc>
-        <w:tc>
-          <w:tcPr>
-            <w:tcBorders>
-              <w:top w:val="single" w:space="0" w:color="D3D3D3"/>
-              <w:bottom w:val="single" w:space="0" w:color="D3D3D3"/>
-              <w:start w:val="single" w:space="0" w:color="D3D3D3"/>
-              <w:end w:val="single" w:space="0" w:color="D3D3D3"/>
-            </w:tcBorders>
-          </w:tcPr>
-          <w:p>
-            <w:pPr>
-              <w:spacing w:before="0" w:after="60"/>
-              <w:keepNext/>
-              <w:jc w:val="center"/>
-            </w:pPr>
-            <w:r>
-              <w:rPr>
-                <w:rFonts w:ascii="Calibri" w:hAnsi="Calibri"/>
-                <w:sz w:val="20"/>
-              </w:rPr>
-              <w:t xml:space="default">35.3%</w:t>
-            </w:r>
-          </w:p>
-        </w:tc>
-        <w:tc>
-          <w:tcPr>
-            <w:tcBorders>
-              <w:top w:val="single" w:space="0" w:color="D3D3D3"/>
-              <w:bottom w:val="single" w:space="0" w:color="D3D3D3"/>
-              <w:start w:val="single" w:space="0" w:color="D3D3D3"/>
-              <w:end w:val="single" w:space="0" w:color="D3D3D3"/>
-            </w:tcBorders>
-          </w:tcPr>
-          <w:p>
-            <w:pPr>
-              <w:spacing w:before="0" w:after="60"/>
-              <w:keepNext/>
-              <w:jc w:val="center"/>
-            </w:pPr>
-            <w:r>
-              <w:rPr>
-                <w:rFonts w:ascii="Calibri" w:hAnsi="Calibri"/>
-                <w:sz w:val="20"/>
-              </w:rPr>
-              <w:t xml:space="default">8.4%</w:t>
+              <w:t xml:space="default"/>
+            </w:r>
+          </w:p>
+        </w:tc>
+        <w:tc>
+          <w:tcPr>
+            <w:tcBorders>
+              <w:top w:val="single" w:space="0" w:color="D3D3D3"/>
+              <w:bottom w:val="single" w:space="0" w:color="D3D3D3"/>
+              <w:start w:val="single" w:space="0" w:color="D3D3D3"/>
+              <w:end w:val="single" w:space="0" w:color="D3D3D3"/>
+            </w:tcBorders>
+          </w:tcPr>
+          <w:p>
+            <w:pPr>
+              <w:spacing w:before="0" w:after="60"/>
+              <w:keepNext/>
+              <w:jc w:val="center"/>
+            </w:pPr>
+            <w:r>
+              <w:rPr>
+                <w:rFonts w:ascii="Calibri" w:hAnsi="Calibri"/>
+                <w:sz w:val="20"/>
+              </w:rPr>
+              <w:t xml:space="default">47.7% (57.2%, 37.9%)</w:t>
+            </w:r>
+          </w:p>
+        </w:tc>
+        <w:tc>
+          <w:tcPr>
+            <w:tcBorders>
+              <w:top w:val="single" w:space="0" w:color="D3D3D3"/>
+              <w:bottom w:val="single" w:space="0" w:color="D3D3D3"/>
+              <w:start w:val="single" w:space="0" w:color="D3D3D3"/>
+              <w:end w:val="single" w:space="0" w:color="D3D3D3"/>
+            </w:tcBorders>
+          </w:tcPr>
+          <w:p>
+            <w:pPr>
+              <w:spacing w:before="0" w:after="60"/>
+              <w:keepNext/>
+              <w:jc w:val="center"/>
+            </w:pPr>
+            <w:r>
+              <w:rPr>
+                <w:rFonts w:ascii="Calibri" w:hAnsi="Calibri"/>
+                <w:sz w:val="20"/>
+              </w:rPr>
+              <w:t xml:space="default">17.2% (29.6%, 6.4%)</w:t>
+            </w:r>
+          </w:p>
+        </w:tc>
+        <w:tc>
+          <w:tcPr>
+            <w:tcBorders>
+              <w:top w:val="single" w:space="0" w:color="D3D3D3"/>
+              <w:bottom w:val="single" w:space="0" w:color="D3D3D3"/>
+              <w:start w:val="single" w:space="0" w:color="D3D3D3"/>
+              <w:end w:val="single" w:space="0" w:color="D3D3D3"/>
+            </w:tcBorders>
+          </w:tcPr>
+          <w:p>
+            <w:pPr>
+              <w:spacing w:before="0" w:after="60"/>
+              <w:keepNext/>
+              <w:jc w:val="center"/>
+            </w:pPr>
+            <w:r>
+              <w:rPr>
+                <w:rFonts w:ascii="Calibri" w:hAnsi="Calibri"/>
+                <w:sz w:val="20"/>
+              </w:rPr>
+              <w:t xml:space="default">4.4% (6.7%, 2.3%)</w:t>
+            </w:r>
+          </w:p>
+        </w:tc>
+        <w:tc>
+          <w:tcPr>
+            <w:tcBorders>
+              <w:top w:val="single" w:space="0" w:color="D3D3D3"/>
+              <w:bottom w:val="single" w:space="0" w:color="D3D3D3"/>
+              <w:start w:val="single" w:space="0" w:color="D3D3D3"/>
+              <w:end w:val="single" w:space="0" w:color="D3D3D3"/>
+            </w:tcBorders>
+          </w:tcPr>
+          <w:p>
+            <w:pPr>
+              <w:spacing w:before="0" w:after="60"/>
+              <w:keepNext/>
+              <w:jc w:val="center"/>
+            </w:pPr>
+            <w:r>
+              <w:rPr>
+                <w:rFonts w:ascii="Calibri" w:hAnsi="Calibri"/>
+                <w:sz w:val="20"/>
+              </w:rPr>
+              <w:t xml:space="default">35.7% (47.9%, 24.3%)</w:t>
+            </w:r>
+          </w:p>
+        </w:tc>
+        <w:tc>
+          <w:tcPr>
+            <w:tcBorders>
+              <w:top w:val="single" w:space="0" w:color="D3D3D3"/>
+              <w:bottom w:val="single" w:space="0" w:color="D3D3D3"/>
+              <w:start w:val="single" w:space="0" w:color="D3D3D3"/>
+              <w:end w:val="single" w:space="0" w:color="D3D3D3"/>
+            </w:tcBorders>
+          </w:tcPr>
+          <w:p>
+            <w:pPr>
+              <w:spacing w:before="0" w:after="60"/>
+              <w:keepNext/>
+              <w:jc w:val="center"/>
+            </w:pPr>
+            <w:r>
+              <w:rPr>
+                <w:rFonts w:ascii="Calibri" w:hAnsi="Calibri"/>
+                <w:sz w:val="20"/>
+              </w:rPr>
+              <w:t xml:space="default">9.1% (15.6%, 3.4%)</w:t>
             </w:r>
           </w:p>
         </w:tc>

</xml_diff>